<commit_message>
fixed spacing on pages in docx and pdf
</commit_message>
<xml_diff>
--- a/meetrapporten/working/Meetrapport-RGBtoIntensity-kwaliteit.docx
+++ b/meetrapporten/working/Meetrapport-RGBtoIntensity-kwaliteit.docx
@@ -1,6 +1,6 @@
 
 <file path=word/document.xml><?xml version="1.0" encoding="utf-8"?>
-<w:document xmlns:wpc="http://schemas.microsoft.com/office/word/2010/wordprocessingCanvas" xmlns:cx="http://schemas.microsoft.com/office/drawing/2014/chartex" xmlns:cx1="http://schemas.microsoft.com/office/drawing/2015/9/8/chartex" xmlns:cx2="http://schemas.microsoft.com/office/drawing/2015/10/21/chartex" xmlns:cx3="http://schemas.microsoft.com/office/drawing/2016/5/9/chartex" xmlns:cx4="http://schemas.microsoft.com/office/drawing/2016/5/10/chartex" xmlns:cx5="http://schemas.microsoft.com/office/drawing/2016/5/11/chartex" xmlns:cx6="http://schemas.microsoft.com/office/drawing/2016/5/12/chartex" xmlns:cx7="http://schemas.microsoft.com/office/drawing/2016/5/13/chartex" xmlns:cx8="http://schemas.microsoft.com/office/drawing/2016/5/14/chartex" xmlns:mc="http://schemas.openxmlformats.org/markup-compatibility/2006" xmlns:aink="http://schemas.microsoft.com/office/drawing/2016/ink" xmlns:o="urn:schemas-microsoft-com:office:office" xmlns:r="http://schemas.openxmlformats.org/officeDocument/2006/relationships" xmlns:m="http://schemas.openxmlformats.org/officeDocument/2006/math" xmlns:v="urn:schemas-microsoft-com:vml" xmlns:wp14="http://schemas.microsoft.com/office/word/2010/wordprocessingDrawing" xmlns:wp="http://schemas.openxmlformats.org/drawingml/2006/wordprocessingDrawing" xmlns:w10="urn:schemas-microsoft-com:office:word" xmlns:w="http://schemas.openxmlformats.org/wordprocessingml/2006/main" xmlns:w14="http://schemas.microsoft.com/office/word/2010/wordml" xmlns:w15="http://schemas.microsoft.com/office/word/2012/wordml" xmlns:w16se="http://schemas.microsoft.com/office/word/2015/wordml/symex" xmlns:wpg="http://schemas.microsoft.com/office/word/2010/wordprocessingGroup" xmlns:wpi="http://schemas.microsoft.com/office/word/2010/wordprocessingInk" xmlns:wne="http://schemas.microsoft.com/office/word/2006/wordml" xmlns:wps="http://schemas.microsoft.com/office/word/2010/wordprocessingShape" mc:Ignorable="w14 w15 w16se wp14">
+<w:document xmlns:wpc="http://schemas.microsoft.com/office/word/2010/wordprocessingCanvas" xmlns:cx="http://schemas.microsoft.com/office/drawing/2014/chartex" xmlns:cx1="http://schemas.microsoft.com/office/drawing/2015/9/8/chartex" xmlns:cx2="http://schemas.microsoft.com/office/drawing/2015/10/21/chartex" xmlns:cx3="http://schemas.microsoft.com/office/drawing/2016/5/9/chartex" xmlns:cx4="http://schemas.microsoft.com/office/drawing/2016/5/10/chartex" xmlns:cx5="http://schemas.microsoft.com/office/drawing/2016/5/11/chartex" xmlns:cx6="http://schemas.microsoft.com/office/drawing/2016/5/12/chartex" xmlns:cx7="http://schemas.microsoft.com/office/drawing/2016/5/13/chartex" xmlns:cx8="http://schemas.microsoft.com/office/drawing/2016/5/14/chartex" xmlns:mc="http://schemas.openxmlformats.org/markup-compatibility/2006" xmlns:aink="http://schemas.microsoft.com/office/drawing/2016/ink" xmlns:am3d="http://schemas.microsoft.com/office/drawing/2017/model3d" xmlns:o="urn:schemas-microsoft-com:office:office" xmlns:r="http://schemas.openxmlformats.org/officeDocument/2006/relationships" xmlns:m="http://schemas.openxmlformats.org/officeDocument/2006/math" xmlns:v="urn:schemas-microsoft-com:vml" xmlns:wp14="http://schemas.microsoft.com/office/word/2010/wordprocessingDrawing" xmlns:wp="http://schemas.openxmlformats.org/drawingml/2006/wordprocessingDrawing" xmlns:w10="urn:schemas-microsoft-com:office:word" xmlns:w="http://schemas.openxmlformats.org/wordprocessingml/2006/main" xmlns:w14="http://schemas.microsoft.com/office/word/2010/wordml" xmlns:w15="http://schemas.microsoft.com/office/word/2012/wordml" xmlns:w16se="http://schemas.microsoft.com/office/word/2015/wordml/symex" xmlns:wpg="http://schemas.microsoft.com/office/word/2010/wordprocessingGroup" xmlns:wpi="http://schemas.microsoft.com/office/word/2010/wordprocessingInk" xmlns:wne="http://schemas.microsoft.com/office/word/2006/wordml" xmlns:wps="http://schemas.microsoft.com/office/word/2010/wordprocessingShape" mc:Ignorable="w14 w15 w16se wp14">
   <w:body>
     <w:p>
       <w:pPr>
@@ -419,14 +419,7 @@
           <w:sz w:val="22"/>
           <w:lang w:val="nl-NL"/>
         </w:rPr>
-        <w:t xml:space="preserve">In dit experiment zal er onderzoekt worden  welk algoritme kwalitatief de beste afbeelding oplevert. Onder kwaliteit van de afbeelding </w:t>
-      </w:r>
-      <w:r>
-        <w:rPr>
-          <w:sz w:val="22"/>
-          <w:lang w:val="nl-NL"/>
-        </w:rPr>
-        <w:t xml:space="preserve">wordt voornamelijk het contrast verstaan in dit onderzoek De resultaten uit dit onderzoek kunnen gebruikt worden om een geschikt algoritme uit te kiezen. De onderzoeksvraag luid “welke algoritmes leveren een kwalitatief hoge </w:t>
+        <w:t xml:space="preserve">In dit experiment zal er onderzoekt worden  welk algoritme kwalitatief de beste afbeelding oplevert. Onder kwaliteit van de afbeelding wordt voornamelijk het contrast verstaan in dit onderzoek De resultaten uit dit onderzoek kunnen gebruikt worden om een geschikt algoritme uit te kiezen. De onderzoeksvraag luid “welke algoritmes leveren een kwalitatief hoge </w:t>
       </w:r>
       <w:r>
         <w:rPr>
@@ -440,14 +433,7 @@
           <w:sz w:val="22"/>
           <w:lang w:val="nl-NL"/>
         </w:rPr>
-        <w:t xml:space="preserve"> op met name denken </w:t>
-      </w:r>
-      <w:r>
-        <w:rPr>
-          <w:sz w:val="22"/>
-          <w:lang w:val="nl-NL"/>
-        </w:rPr>
-        <w:t>aan contrast?”</w:t>
+        <w:t xml:space="preserve"> op met name denken aan contrast?”</w:t>
       </w:r>
     </w:p>
     <w:p>
@@ -594,14 +580,7 @@
           <w:sz w:val="22"/>
           <w:lang w:val="nl-NL"/>
         </w:rPr>
-        <w:t xml:space="preserve"> algoritme een slecht verwerkbare afbeelding oplevert. Dit omdat de uitgevoerde code geen ingewikkelde rekenkundige operaties bevat die alle beschikbare pix</w:t>
-      </w:r>
-      <w:r>
-        <w:rPr>
-          <w:sz w:val="22"/>
-          <w:lang w:val="nl-NL"/>
-        </w:rPr>
-        <w:t xml:space="preserve">el waardes meenemen. Ook kan  het </w:t>
+        <w:t xml:space="preserve"> algoritme een slecht verwerkbare afbeelding oplevert. Dit omdat de uitgevoerde code geen ingewikkelde rekenkundige operaties bevat die alle beschikbare pixel waardes meenemen. Ook kan  het </w:t>
       </w:r>
       <w:r>
         <w:rPr>
@@ -636,6 +615,7 @@
       <w:pPr>
         <w:rPr>
           <w:color w:val="3333FF"/>
+          <w:lang w:val="nl-NL"/>
         </w:rPr>
       </w:pPr>
       <w:proofErr w:type="spellStart"/>
@@ -702,14 +682,7 @@
           <w:sz w:val="22"/>
           <w:lang w:val="nl-NL"/>
         </w:rPr>
-        <w:t xml:space="preserve"> algoritme wordt verwacht dat dit algoritme  een goed verwerkbare afbeelding oplevert.</w:t>
-      </w:r>
-      <w:r>
-        <w:rPr>
-          <w:sz w:val="22"/>
-          <w:lang w:val="nl-NL"/>
-        </w:rPr>
-        <w:t xml:space="preserve"> Dit vanwege de velen </w:t>
+        <w:t xml:space="preserve"> algoritme wordt verwacht dat dit algoritme  een goed verwerkbare afbeelding oplevert. Dit vanwege de velen </w:t>
       </w:r>
       <w:proofErr w:type="spellStart"/>
       <w:r>
@@ -1371,8 +1344,6 @@
           <w:lang w:val="en-GB"/>
         </w:rPr>
       </w:pPr>
-      <w:bookmarkStart w:id="0" w:name="_GoBack"/>
-      <w:bookmarkEnd w:id="0"/>
       <w:proofErr w:type="spellStart"/>
       <w:r>
         <w:rPr>
@@ -1497,11 +1468,102 @@
       </w:r>
     </w:p>
     <w:p>
-      <w:r>
-        <w:rPr>
-          <w:sz w:val="22"/>
-          <w:lang w:val="en-GB"/>
-        </w:rPr>
+      <w:pPr>
+        <w:rPr>
+          <w:sz w:val="22"/>
+          <w:lang w:val="en-GB"/>
+        </w:rPr>
+      </w:pPr>
+    </w:p>
+    <w:p>
+      <w:pPr>
+        <w:rPr>
+          <w:sz w:val="22"/>
+          <w:lang w:val="en-GB"/>
+        </w:rPr>
+      </w:pPr>
+    </w:p>
+    <w:p>
+      <w:pPr>
+        <w:rPr>
+          <w:sz w:val="22"/>
+          <w:lang w:val="en-GB"/>
+        </w:rPr>
+      </w:pPr>
+    </w:p>
+    <w:p>
+      <w:pPr>
+        <w:rPr>
+          <w:sz w:val="22"/>
+          <w:lang w:val="en-GB"/>
+        </w:rPr>
+      </w:pPr>
+    </w:p>
+    <w:p>
+      <w:pPr>
+        <w:rPr>
+          <w:sz w:val="22"/>
+          <w:lang w:val="en-GB"/>
+        </w:rPr>
+      </w:pPr>
+    </w:p>
+    <w:p>
+      <w:pPr>
+        <w:rPr>
+          <w:sz w:val="22"/>
+          <w:lang w:val="en-GB"/>
+        </w:rPr>
+      </w:pPr>
+    </w:p>
+    <w:p>
+      <w:pPr>
+        <w:rPr>
+          <w:sz w:val="22"/>
+          <w:lang w:val="en-GB"/>
+        </w:rPr>
+      </w:pPr>
+    </w:p>
+    <w:p>
+      <w:pPr>
+        <w:rPr>
+          <w:sz w:val="22"/>
+          <w:lang w:val="en-GB"/>
+        </w:rPr>
+      </w:pPr>
+    </w:p>
+    <w:p>
+      <w:pPr>
+        <w:rPr>
+          <w:sz w:val="22"/>
+          <w:lang w:val="en-GB"/>
+        </w:rPr>
+      </w:pPr>
+    </w:p>
+    <w:p>
+      <w:pPr>
+        <w:rPr>
+          <w:sz w:val="22"/>
+          <w:lang w:val="en-GB"/>
+        </w:rPr>
+      </w:pPr>
+    </w:p>
+    <w:p>
+      <w:pPr>
+        <w:rPr>
+          <w:sz w:val="22"/>
+          <w:lang w:val="en-GB"/>
+        </w:rPr>
+      </w:pPr>
+    </w:p>
+    <w:p>
+      <w:bookmarkStart w:id="0" w:name="_GoBack"/>
+      <w:bookmarkEnd w:id="0"/>
+      <w:r>
+        <w:rPr>
+          <w:sz w:val="22"/>
+          <w:lang w:val="en-GB"/>
+        </w:rPr>
+        <w:lastRenderedPageBreak/>
         <w:t>S</w:t>
       </w:r>
       <w:r>
@@ -1544,7 +1606,6 @@
           <w:sz w:val="22"/>
           <w:lang w:val="nl-NL"/>
         </w:rPr>
-        <w:lastRenderedPageBreak/>
         <w:drawing>
           <wp:inline distT="0" distB="9525" distL="0" distR="0">
             <wp:extent cx="2556510" cy="3292475"/>
@@ -1926,14 +1987,7 @@
           <w:sz w:val="22"/>
           <w:lang w:val="en-GB"/>
         </w:rPr>
-        <w:t xml:space="preserve">Histogram of image male </w:t>
-      </w:r>
-      <w:r>
-        <w:rPr>
-          <w:sz w:val="22"/>
-          <w:lang w:val="en-GB"/>
-        </w:rPr>
-        <w:t>luminance correction</w:t>
+        <w:t>Histogram of image male luminance correction</w:t>
       </w:r>
     </w:p>
     <w:p>
@@ -2499,14 +2553,7 @@
           <w:sz w:val="22"/>
           <w:lang w:val="nl-NL"/>
         </w:rPr>
-        <w:t xml:space="preserve"> is dan bij</w:t>
-      </w:r>
-      <w:r>
-        <w:rPr>
-          <w:sz w:val="22"/>
-          <w:lang w:val="nl-NL"/>
-        </w:rPr>
-        <w:t xml:space="preserve"> het single </w:t>
+        <w:t xml:space="preserve"> is dan bij het single </w:t>
       </w:r>
       <w:proofErr w:type="spellStart"/>
       <w:r>
@@ -2786,14 +2833,7 @@
           <w:sz w:val="22"/>
           <w:lang w:val="nl-NL"/>
         </w:rPr>
-        <w:t xml:space="preserve">Terugblikkend op de hypotheses komen en de afbeeldingen in dit onderzoek is er inderdaad te zien dat </w:t>
-      </w:r>
-      <w:r>
-        <w:rPr>
-          <w:sz w:val="22"/>
-          <w:lang w:val="nl-NL"/>
-        </w:rPr>
-        <w:t xml:space="preserve">het single </w:t>
+        <w:t xml:space="preserve">Terugblikkend op de hypotheses komen en de afbeeldingen in dit onderzoek is er inderdaad te zien dat het single </w:t>
       </w:r>
       <w:proofErr w:type="spellStart"/>
       <w:r>
@@ -2873,14 +2913,7 @@
           <w:sz w:val="22"/>
           <w:lang w:val="nl-NL"/>
         </w:rPr>
-        <w:t xml:space="preserve"> is van alle algoritmes, met n</w:t>
-      </w:r>
-      <w:r>
-        <w:rPr>
-          <w:sz w:val="22"/>
-          <w:lang w:val="nl-NL"/>
-        </w:rPr>
-        <w:t xml:space="preserve">ame het verschil met het </w:t>
+        <w:t xml:space="preserve"> is van alle algoritmes, met name het verschil met het </w:t>
       </w:r>
       <w:proofErr w:type="spellStart"/>
       <w:r>
@@ -2928,14 +2961,7 @@
           <w:sz w:val="22"/>
           <w:lang w:val="nl-NL"/>
         </w:rPr>
-        <w:t xml:space="preserve"> toch als bove</w:t>
-      </w:r>
-      <w:r>
-        <w:rPr>
-          <w:sz w:val="22"/>
-          <w:lang w:val="nl-NL"/>
-        </w:rPr>
-        <w:t>nste aan de lijst te staan.</w:t>
+        <w:t xml:space="preserve"> toch als bovenste aan de lijst te staan.</w:t>
       </w:r>
     </w:p>
     <w:p>
@@ -2972,7 +2998,7 @@
 </file>
 
 <file path=word/numbering.xml><?xml version="1.0" encoding="utf-8"?>
-<w:numbering xmlns:wpc="http://schemas.microsoft.com/office/word/2010/wordprocessingCanvas" xmlns:cx="http://schemas.microsoft.com/office/drawing/2014/chartex" xmlns:cx1="http://schemas.microsoft.com/office/drawing/2015/9/8/chartex" xmlns:cx2="http://schemas.microsoft.com/office/drawing/2015/10/21/chartex" xmlns:cx3="http://schemas.microsoft.com/office/drawing/2016/5/9/chartex" xmlns:cx4="http://schemas.microsoft.com/office/drawing/2016/5/10/chartex" xmlns:cx5="http://schemas.microsoft.com/office/drawing/2016/5/11/chartex" xmlns:cx6="http://schemas.microsoft.com/office/drawing/2016/5/12/chartex" xmlns:cx7="http://schemas.microsoft.com/office/drawing/2016/5/13/chartex" xmlns:cx8="http://schemas.microsoft.com/office/drawing/2016/5/14/chartex" xmlns:mc="http://schemas.openxmlformats.org/markup-compatibility/2006" xmlns:aink="http://schemas.microsoft.com/office/drawing/2016/ink" xmlns:o="urn:schemas-microsoft-com:office:office" xmlns:r="http://schemas.openxmlformats.org/officeDocument/2006/relationships" xmlns:m="http://schemas.openxmlformats.org/officeDocument/2006/math" xmlns:v="urn:schemas-microsoft-com:vml" xmlns:wp14="http://schemas.microsoft.com/office/word/2010/wordprocessingDrawing" xmlns:wp="http://schemas.openxmlformats.org/drawingml/2006/wordprocessingDrawing" xmlns:w10="urn:schemas-microsoft-com:office:word" xmlns:w="http://schemas.openxmlformats.org/wordprocessingml/2006/main" xmlns:w14="http://schemas.microsoft.com/office/word/2010/wordml" xmlns:w15="http://schemas.microsoft.com/office/word/2012/wordml" xmlns:w16se="http://schemas.microsoft.com/office/word/2015/wordml/symex" xmlns:wpg="http://schemas.microsoft.com/office/word/2010/wordprocessingGroup" xmlns:wpi="http://schemas.microsoft.com/office/word/2010/wordprocessingInk" xmlns:wne="http://schemas.microsoft.com/office/word/2006/wordml" xmlns:wps="http://schemas.microsoft.com/office/word/2010/wordprocessingShape" mc:Ignorable="w14 w15 w16se wp14">
+<w:numbering xmlns:wpc="http://schemas.microsoft.com/office/word/2010/wordprocessingCanvas" xmlns:cx="http://schemas.microsoft.com/office/drawing/2014/chartex" xmlns:cx1="http://schemas.microsoft.com/office/drawing/2015/9/8/chartex" xmlns:cx2="http://schemas.microsoft.com/office/drawing/2015/10/21/chartex" xmlns:cx3="http://schemas.microsoft.com/office/drawing/2016/5/9/chartex" xmlns:cx4="http://schemas.microsoft.com/office/drawing/2016/5/10/chartex" xmlns:cx5="http://schemas.microsoft.com/office/drawing/2016/5/11/chartex" xmlns:cx6="http://schemas.microsoft.com/office/drawing/2016/5/12/chartex" xmlns:cx7="http://schemas.microsoft.com/office/drawing/2016/5/13/chartex" xmlns:cx8="http://schemas.microsoft.com/office/drawing/2016/5/14/chartex" xmlns:mc="http://schemas.openxmlformats.org/markup-compatibility/2006" xmlns:aink="http://schemas.microsoft.com/office/drawing/2016/ink" xmlns:am3d="http://schemas.microsoft.com/office/drawing/2017/model3d" xmlns:o="urn:schemas-microsoft-com:office:office" xmlns:r="http://schemas.openxmlformats.org/officeDocument/2006/relationships" xmlns:m="http://schemas.openxmlformats.org/officeDocument/2006/math" xmlns:v="urn:schemas-microsoft-com:vml" xmlns:wp14="http://schemas.microsoft.com/office/word/2010/wordprocessingDrawing" xmlns:wp="http://schemas.openxmlformats.org/drawingml/2006/wordprocessingDrawing" xmlns:w10="urn:schemas-microsoft-com:office:word" xmlns:w="http://schemas.openxmlformats.org/wordprocessingml/2006/main" xmlns:w14="http://schemas.microsoft.com/office/word/2010/wordml" xmlns:w15="http://schemas.microsoft.com/office/word/2012/wordml" xmlns:w16se="http://schemas.microsoft.com/office/word/2015/wordml/symex" xmlns:wpg="http://schemas.microsoft.com/office/word/2010/wordprocessingGroup" xmlns:wpi="http://schemas.microsoft.com/office/word/2010/wordprocessingInk" xmlns:wne="http://schemas.microsoft.com/office/word/2006/wordml" xmlns:wps="http://schemas.microsoft.com/office/word/2010/wordprocessingShape" mc:Ignorable="w14 w15 w16se wp14">
   <w:abstractNum w:abstractNumId="0" w15:restartNumberingAfterBreak="0">
     <w:nsid w:val="0B4623A3"/>
     <w:multiLevelType w:val="multilevel"/>
@@ -3285,7 +3311,7 @@
     </w:rPrDefault>
     <w:pPrDefault/>
   </w:docDefaults>
-  <w:latentStyles w:defLockedState="0" w:defUIPriority="99" w:defSemiHidden="0" w:defUnhideWhenUsed="0" w:defQFormat="0" w:count="374">
+  <w:latentStyles w:defLockedState="0" w:defUIPriority="99" w:defSemiHidden="0" w:defUnhideWhenUsed="0" w:defQFormat="0" w:count="375">
     <w:lsdException w:name="Normal" w:uiPriority="0" w:qFormat="1"/>
     <w:lsdException w:name="heading 1" w:uiPriority="9" w:qFormat="1"/>
     <w:lsdException w:name="heading 2" w:semiHidden="1" w:uiPriority="9" w:unhideWhenUsed="1" w:qFormat="1"/>
@@ -3391,7 +3417,6 @@
     <w:lsdException w:name="HTML Sample" w:semiHidden="1" w:unhideWhenUsed="1"/>
     <w:lsdException w:name="HTML Typewriter" w:semiHidden="1" w:unhideWhenUsed="1"/>
     <w:lsdException w:name="HTML Variable" w:semiHidden="1" w:unhideWhenUsed="1"/>
-    <w:lsdException w:name="Normal Table" w:semiHidden="1" w:unhideWhenUsed="1"/>
     <w:lsdException w:name="annotation subject" w:semiHidden="1" w:unhideWhenUsed="1"/>
     <w:lsdException w:name="No List" w:semiHidden="1" w:unhideWhenUsed="1"/>
     <w:lsdException w:name="Outline List 1" w:semiHidden="1" w:unhideWhenUsed="1"/>
@@ -3438,10 +3463,8 @@
     <w:lsdException w:name="Table Subtle 2" w:semiHidden="1" w:unhideWhenUsed="1"/>
     <w:lsdException w:name="Table Web 1" w:semiHidden="1" w:unhideWhenUsed="1"/>
     <w:lsdException w:name="Table Web 2" w:semiHidden="1" w:unhideWhenUsed="1"/>
-    <w:lsdException w:name="Table Web 3" w:semiHidden="1" w:unhideWhenUsed="1"/>
     <w:lsdException w:name="Balloon Text" w:semiHidden="1" w:unhideWhenUsed="1"/>
     <w:lsdException w:name="Table Grid" w:uiPriority="59"/>
-    <w:lsdException w:name="Table Theme" w:semiHidden="1" w:unhideWhenUsed="1"/>
     <w:lsdException w:name="Placeholder Text" w:semiHidden="1"/>
     <w:lsdException w:name="No Spacing" w:uiPriority="1" w:qFormat="1"/>
     <w:lsdException w:name="Light Shading" w:uiPriority="60"/>
@@ -3660,6 +3683,7 @@
     <w:lsdException w:name="Mention" w:semiHidden="1" w:unhideWhenUsed="1"/>
     <w:lsdException w:name="Smart Hyperlink" w:semiHidden="1" w:unhideWhenUsed="1"/>
     <w:lsdException w:name="Hashtag" w:semiHidden="1" w:unhideWhenUsed="1"/>
+    <w:lsdException w:name="Unresolved Mention" w:semiHidden="1" w:unhideWhenUsed="1"/>
   </w:latentStyles>
   <w:style w:type="paragraph" w:default="1" w:styleId="Standaard">
     <w:name w:val="Normal"/>

</xml_diff>